<commit_message>
Update reports and PPT
</commit_message>
<xml_diff>
--- a/中期/大创计划项目中期检查报告.docx
+++ b/中期/大创计划项目中期检查报告.docx
@@ -1221,19 +1221,8 @@
                 <w:sz w:val="24"/>
                 <w:u w:val="single"/>
               </w:rPr>
-              <w:t>刘</w:t>
-            </w:r>
-            <w:proofErr w:type="gramStart"/>
-            <w:r>
-              <w:rPr>
-                <w:rFonts w:hint="eastAsia"/>
-                <w:color w:val="000000"/>
-                <w:sz w:val="24"/>
-                <w:u w:val="single"/>
-              </w:rPr>
-              <w:t>劼</w:t>
-            </w:r>
-            <w:proofErr w:type="gramEnd"/>
+              <w:t>刘劼</w:t>
+            </w:r>
             <w:r>
               <w:rPr>
                 <w:rFonts w:hint="eastAsia"/>
@@ -2203,14 +2192,12 @@
             <w:pPr>
               <w:jc w:val="center"/>
             </w:pPr>
-            <w:proofErr w:type="gramStart"/>
             <w:r>
               <w:rPr>
                 <w:rFonts w:hint="eastAsia"/>
               </w:rPr>
               <w:t>林亦宁</w:t>
             </w:r>
-            <w:proofErr w:type="gramEnd"/>
           </w:p>
         </w:tc>
         <w:tc>
@@ -2541,7 +2528,7 @@
           <w:p>
             <w:pPr>
               <w:rPr>
-                <w:rFonts w:ascii="宋体" w:hAnsi="宋体" w:hint="eastAsia"/>
+                <w:rFonts w:ascii="宋体" w:hAnsi="宋体"/>
                 <w:szCs w:val="21"/>
               </w:rPr>
             </w:pPr>
@@ -2719,7 +2706,13 @@
               <w:rPr>
                 <w:rFonts w:hint="eastAsia"/>
               </w:rPr>
-              <w:t>□达到中期目标</w:t>
+              <w:t>√</w:t>
+            </w:r>
+            <w:r>
+              <w:rPr>
+                <w:rFonts w:hint="eastAsia"/>
+              </w:rPr>
+              <w:t>达到中期目标</w:t>
             </w:r>
             <w:r>
               <w:rPr>
@@ -2847,7 +2840,13 @@
               <w:rPr>
                 <w:rFonts w:hint="eastAsia"/>
               </w:rPr>
-              <w:t>□合格</w:t>
+              <w:t>√</w:t>
+            </w:r>
+            <w:r>
+              <w:rPr>
+                <w:rFonts w:hint="eastAsia"/>
+              </w:rPr>
+              <w:t>合格</w:t>
             </w:r>
             <w:r>
               <w:rPr>
@@ -2972,19 +2971,33 @@
           </w:p>
           <w:p>
             <w:pPr>
-              <w:rPr>
-                <w:rFonts w:ascii="宋体" w:hAnsi="宋体"/>
+              <w:ind w:firstLineChars="200" w:firstLine="420"/>
+              <w:rPr>
+                <w:rFonts w:ascii="宋体" w:hAnsi="宋体" w:hint="eastAsia"/>
                 <w:szCs w:val="21"/>
               </w:rPr>
             </w:pPr>
-          </w:p>
-          <w:p>
-            <w:pPr>
-              <w:rPr>
-                <w:rFonts w:ascii="宋体" w:hAnsi="宋体"/>
-                <w:szCs w:val="21"/>
-              </w:rPr>
-            </w:pPr>
+            <w:r>
+              <w:t>该项目进展良好，完成的</w:t>
+            </w:r>
+            <w:r>
+              <w:t>PC</w:t>
+            </w:r>
+            <w:r>
+              <w:t>、</w:t>
+            </w:r>
+            <w:r>
+              <w:t>APP</w:t>
+            </w:r>
+            <w:r>
+              <w:t>端功能以及</w:t>
+            </w:r>
+            <w:r>
+              <w:t>A-B</w:t>
+            </w:r>
+            <w:r>
+              <w:t>剪枝算法。预定做电子国际象棋交互有点难，时间也充裕，建议考虑虚拟现实方法实现。</w:t>
+            </w:r>
           </w:p>
           <w:p>
             <w:pPr>
@@ -3025,7 +3038,21 @@
                 <w:rFonts w:ascii="宋体" w:hAnsi="宋体" w:hint="eastAsia"/>
                 <w:szCs w:val="21"/>
               </w:rPr>
-              <w:t>组长签名：            （ 盖   章 ）</w:t>
+              <w:t>组长签名：</w:t>
+            </w:r>
+            <w:r>
+              <w:rPr>
+                <w:rFonts w:ascii="宋体" w:hAnsi="宋体" w:hint="eastAsia"/>
+                <w:szCs w:val="21"/>
+              </w:rPr>
+              <w:t>张宇</w:t>
+            </w:r>
+            <w:r>
+              <w:rPr>
+                <w:rFonts w:ascii="宋体" w:hAnsi="宋体" w:hint="eastAsia"/>
+                <w:szCs w:val="21"/>
+              </w:rPr>
+              <w:t xml:space="preserve">         （ 盖   章 ）</w:t>
             </w:r>
           </w:p>
           <w:p>
@@ -3043,7 +3070,49 @@
                 <w:rFonts w:ascii="宋体" w:hAnsi="宋体" w:hint="eastAsia"/>
                 <w:szCs w:val="21"/>
               </w:rPr>
-              <w:t xml:space="preserve">                                                             年     月     日</w:t>
+              <w:t xml:space="preserve">                                                             </w:t>
+            </w:r>
+            <w:r>
+              <w:rPr>
+                <w:rFonts w:ascii="宋体" w:hAnsi="宋体" w:hint="eastAsia"/>
+                <w:szCs w:val="21"/>
+              </w:rPr>
+              <w:t>2020</w:t>
+            </w:r>
+            <w:r>
+              <w:rPr>
+                <w:rFonts w:ascii="宋体" w:hAnsi="宋体" w:hint="eastAsia"/>
+                <w:szCs w:val="21"/>
+              </w:rPr>
+              <w:t>年</w:t>
+            </w:r>
+            <w:r>
+              <w:rPr>
+                <w:rFonts w:ascii="宋体" w:hAnsi="宋体" w:hint="eastAsia"/>
+                <w:szCs w:val="21"/>
+              </w:rPr>
+              <w:t>5</w:t>
+            </w:r>
+            <w:r>
+              <w:rPr>
+                <w:rFonts w:ascii="宋体" w:hAnsi="宋体" w:hint="eastAsia"/>
+                <w:szCs w:val="21"/>
+              </w:rPr>
+              <w:t>月</w:t>
+            </w:r>
+            <w:r>
+              <w:rPr>
+                <w:rFonts w:ascii="宋体" w:hAnsi="宋体" w:hint="eastAsia"/>
+                <w:szCs w:val="21"/>
+              </w:rPr>
+              <w:t>23</w:t>
+            </w:r>
+            <w:r>
+              <w:rPr>
+                <w:rFonts w:ascii="宋体" w:hAnsi="宋体" w:hint="eastAsia"/>
+                <w:szCs w:val="21"/>
+              </w:rPr>
+              <w:t>日</w:t>
             </w:r>
           </w:p>
         </w:tc>
@@ -4053,7 +4122,6 @@
           <w:szCs w:val="21"/>
         </w:rPr>
       </w:pPr>
-      <w:proofErr w:type="spellStart"/>
       <w:r>
         <w:rPr>
           <w:rFonts w:ascii="Consolas" w:hAnsi="Consolas"/>
@@ -4062,18 +4130,7 @@
           <w:sz w:val="16"/>
           <w:szCs w:val="21"/>
         </w:rPr>
-        <w:t>AI_Move</w:t>
-      </w:r>
-      <w:proofErr w:type="spellEnd"/>
-      <w:r>
-        <w:rPr>
-          <w:rFonts w:ascii="Consolas" w:hAnsi="Consolas"/>
-          <w:b/>
-          <w:bCs/>
-          <w:sz w:val="16"/>
-          <w:szCs w:val="21"/>
-        </w:rPr>
-        <w:t>=</w:t>
+        <w:t>AI_Move=</w:t>
       </w:r>
       <w:r>
         <w:rPr>
@@ -4156,7 +4213,6 @@
           <w:szCs w:val="21"/>
         </w:rPr>
       </w:pPr>
-      <w:proofErr w:type="spellStart"/>
       <w:r>
         <w:rPr>
           <w:rFonts w:ascii="Consolas" w:hAnsi="Consolas"/>
@@ -4165,40 +4221,7 @@
           <w:sz w:val="16"/>
           <w:szCs w:val="21"/>
         </w:rPr>
-        <w:t>board.push_san</w:t>
-      </w:r>
-      <w:proofErr w:type="spellEnd"/>
-      <w:r>
-        <w:rPr>
-          <w:rFonts w:ascii="Consolas" w:hAnsi="Consolas"/>
-          <w:b/>
-          <w:bCs/>
-          <w:sz w:val="16"/>
-          <w:szCs w:val="21"/>
-        </w:rPr>
-        <w:t>(</w:t>
-      </w:r>
-      <w:proofErr w:type="spellStart"/>
-      <w:r>
-        <w:rPr>
-          <w:rFonts w:ascii="Consolas" w:hAnsi="Consolas"/>
-          <w:b/>
-          <w:bCs/>
-          <w:sz w:val="16"/>
-          <w:szCs w:val="21"/>
-        </w:rPr>
-        <w:t>AI_Move</w:t>
-      </w:r>
-      <w:proofErr w:type="spellEnd"/>
-      <w:r>
-        <w:rPr>
-          <w:rFonts w:ascii="Consolas" w:hAnsi="Consolas"/>
-          <w:b/>
-          <w:bCs/>
-          <w:sz w:val="16"/>
-          <w:szCs w:val="21"/>
-        </w:rPr>
-        <w:t>)</w:t>
+        <w:t>board.push_san(AI_Move)</w:t>
       </w:r>
       <w:r>
         <w:rPr>
@@ -4291,21 +4314,7 @@
         <w:rPr>
           <w:rFonts w:hint="eastAsia"/>
         </w:rPr>
-        <w:t>个方向的某一方向上若干格有一个对方棋子，则同一方向与原格子的距离大于（若为对方棋子则大于等于）存在棋子的格的距离与原格子的距离的这些格子都</w:t>
-      </w:r>
-      <w:proofErr w:type="gramStart"/>
-      <w:r>
-        <w:rPr>
-          <w:rFonts w:hint="eastAsia"/>
-        </w:rPr>
-        <w:t>不在该后的</w:t>
-      </w:r>
-      <w:proofErr w:type="gramEnd"/>
-      <w:r>
-        <w:rPr>
-          <w:rFonts w:hint="eastAsia"/>
-        </w:rPr>
-        <w:t>合法行棋范围之内。即：</w:t>
+        <w:t>个方向的某一方向上若干格有一个对方棋子，则同一方向与原格子的距离大于（若为对方棋子则大于等于）存在棋子的格的距离与原格子的距离的这些格子都不在该后的合法行棋范围之内。即：</w:t>
       </w:r>
     </w:p>
     <w:p>
@@ -5149,61 +5158,27 @@
           <w:sz w:val="16"/>
           <w:szCs w:val="21"/>
         </w:rPr>
-        <w:t xml:space="preserve">def </w:t>
-      </w:r>
-      <w:proofErr w:type="spellStart"/>
-      <w:r>
-        <w:rPr>
-          <w:rFonts w:ascii="Consolas" w:hAnsi="Consolas"/>
+        <w:t>def Queen_</w:t>
+      </w:r>
+      <w:r>
+        <w:rPr>
+          <w:rFonts w:ascii="Consolas" w:hAnsi="Consolas" w:hint="eastAsia"/>
           <w:b/>
           <w:bCs/>
           <w:sz w:val="16"/>
           <w:szCs w:val="21"/>
         </w:rPr>
-        <w:t>Queen_</w:t>
-      </w:r>
-      <w:r>
-        <w:rPr>
-          <w:rFonts w:ascii="Consolas" w:hAnsi="Consolas" w:hint="eastAsia"/>
+        <w:t>Legal_</w:t>
+      </w:r>
+      <w:r>
+        <w:rPr>
+          <w:rFonts w:ascii="Consolas" w:hAnsi="Consolas"/>
           <w:b/>
           <w:bCs/>
           <w:sz w:val="16"/>
           <w:szCs w:val="21"/>
         </w:rPr>
-        <w:t>Legal_</w:t>
-      </w:r>
-      <w:proofErr w:type="gramStart"/>
-      <w:r>
-        <w:rPr>
-          <w:rFonts w:ascii="Consolas" w:hAnsi="Consolas"/>
-          <w:b/>
-          <w:bCs/>
-          <w:sz w:val="16"/>
-          <w:szCs w:val="21"/>
-        </w:rPr>
-        <w:t>Steps</w:t>
-      </w:r>
-      <w:proofErr w:type="spellEnd"/>
-      <w:r>
-        <w:rPr>
-          <w:rFonts w:ascii="Consolas" w:hAnsi="Consolas"/>
-          <w:b/>
-          <w:bCs/>
-          <w:sz w:val="16"/>
-          <w:szCs w:val="21"/>
-        </w:rPr>
-        <w:t>(</w:t>
-      </w:r>
-      <w:proofErr w:type="gramEnd"/>
-      <w:r>
-        <w:rPr>
-          <w:rFonts w:ascii="Consolas" w:hAnsi="Consolas"/>
-          <w:b/>
-          <w:bCs/>
-          <w:sz w:val="16"/>
-          <w:szCs w:val="21"/>
-        </w:rPr>
-        <w:t xml:space="preserve">): </w:t>
+        <w:t xml:space="preserve">Steps(): </w:t>
       </w:r>
     </w:p>
     <w:p>
@@ -5257,51 +5232,7 @@
           <w:sz w:val="16"/>
           <w:szCs w:val="21"/>
         </w:rPr>
-        <w:t xml:space="preserve">for (int </w:t>
-      </w:r>
-      <w:proofErr w:type="spellStart"/>
-      <w:r>
-        <w:rPr>
-          <w:rFonts w:ascii="Consolas" w:hAnsi="Consolas"/>
-          <w:b/>
-          <w:bCs/>
-          <w:sz w:val="16"/>
-          <w:szCs w:val="21"/>
-        </w:rPr>
-        <w:t>i</w:t>
-      </w:r>
-      <w:proofErr w:type="spellEnd"/>
-      <w:r>
-        <w:rPr>
-          <w:rFonts w:ascii="Consolas" w:hAnsi="Consolas"/>
-          <w:b/>
-          <w:bCs/>
-          <w:sz w:val="16"/>
-          <w:szCs w:val="21"/>
-        </w:rPr>
-        <w:t>=</w:t>
-      </w:r>
-      <w:proofErr w:type="gramStart"/>
-      <w:r>
-        <w:rPr>
-          <w:rFonts w:ascii="Consolas" w:hAnsi="Consolas"/>
-          <w:b/>
-          <w:bCs/>
-          <w:sz w:val="16"/>
-          <w:szCs w:val="21"/>
-        </w:rPr>
-        <w:t>0;i</w:t>
-      </w:r>
-      <w:proofErr w:type="gramEnd"/>
-      <w:r>
-        <w:rPr>
-          <w:rFonts w:ascii="Consolas" w:hAnsi="Consolas"/>
-          <w:b/>
-          <w:bCs/>
-          <w:sz w:val="16"/>
-          <w:szCs w:val="21"/>
-        </w:rPr>
-        <w:t>&lt;8;i++)</w:t>
+        <w:t>for (int i=0;i&lt;8;i++)</w:t>
       </w:r>
     </w:p>
     <w:p>
@@ -5992,16 +5923,8 @@
               <w:rPr>
                 <w:rFonts w:hint="eastAsia"/>
               </w:rPr>
-              <w:t>后/王/</w:t>
-            </w:r>
-            <w:proofErr w:type="gramStart"/>
-            <w:r>
-              <w:rPr>
-                <w:rFonts w:hint="eastAsia"/>
-              </w:rPr>
-              <w:t>象</w:t>
-            </w:r>
-            <w:proofErr w:type="gramEnd"/>
+              <w:t>后/王/象</w:t>
+            </w:r>
           </w:p>
         </w:tc>
         <w:tc>
@@ -6251,7 +6174,6 @@
         </w:rPr>
         <w:t>第一位是</w:t>
       </w:r>
-      <w:proofErr w:type="gramStart"/>
       <w:r>
         <w:rPr>
           <w:rFonts w:ascii="Consolas" w:hAnsi="Consolas"/>
@@ -6260,40 +6182,7 @@
           <w:sz w:val="16"/>
           <w:szCs w:val="21"/>
         </w:rPr>
-        <w:t>’</w:t>
-      </w:r>
-      <w:proofErr w:type="gramEnd"/>
-      <w:r>
-        <w:rPr>
-          <w:rFonts w:ascii="Consolas" w:hAnsi="Consolas"/>
-          <w:b/>
-          <w:bCs/>
-          <w:sz w:val="16"/>
-          <w:szCs w:val="21"/>
-        </w:rPr>
-        <w:t>O</w:t>
-      </w:r>
-      <w:proofErr w:type="gramStart"/>
-      <w:r>
-        <w:rPr>
-          <w:rFonts w:ascii="Consolas" w:hAnsi="Consolas"/>
-          <w:b/>
-          <w:bCs/>
-          <w:sz w:val="16"/>
-          <w:szCs w:val="21"/>
-        </w:rPr>
-        <w:t>’</w:t>
-      </w:r>
-      <w:proofErr w:type="gramEnd"/>
-      <w:r>
-        <w:rPr>
-          <w:rFonts w:ascii="Consolas" w:hAnsi="Consolas"/>
-          <w:b/>
-          <w:bCs/>
-          <w:sz w:val="16"/>
-          <w:szCs w:val="21"/>
-        </w:rPr>
-        <w:t xml:space="preserve"> </w:t>
+        <w:t xml:space="preserve">’O’ </w:t>
       </w:r>
       <w:r>
         <w:rPr>
@@ -6412,7 +6301,6 @@
         </w:rPr>
         <w:t>字符串</w:t>
       </w:r>
-      <w:proofErr w:type="spellStart"/>
       <w:r>
         <w:rPr>
           <w:rFonts w:ascii="Consolas" w:hAnsi="Consolas" w:hint="eastAsia"/>
@@ -6433,7 +6321,6 @@
         </w:rPr>
         <w:t>trlen</w:t>
       </w:r>
-      <w:proofErr w:type="spellEnd"/>
       <w:r>
         <w:rPr>
           <w:rFonts w:ascii="Consolas" w:hAnsi="Consolas" w:hint="eastAsia"/>
@@ -6829,63 +6716,7 @@
           <w:sz w:val="16"/>
           <w:szCs w:val="21"/>
         </w:rPr>
-        <w:t xml:space="preserve">def </w:t>
-      </w:r>
-      <w:proofErr w:type="spellStart"/>
-      <w:r>
-        <w:rPr>
-          <w:rFonts w:ascii="Consolas" w:hAnsi="Consolas"/>
-          <w:b/>
-          <w:bCs/>
-          <w:sz w:val="16"/>
-          <w:szCs w:val="21"/>
-        </w:rPr>
-        <w:t>check_human_</w:t>
-      </w:r>
-      <w:proofErr w:type="gramStart"/>
-      <w:r>
-        <w:rPr>
-          <w:rFonts w:ascii="Consolas" w:hAnsi="Consolas"/>
-          <w:b/>
-          <w:bCs/>
-          <w:sz w:val="16"/>
-          <w:szCs w:val="21"/>
-        </w:rPr>
-        <w:t>move</w:t>
-      </w:r>
-      <w:proofErr w:type="spellEnd"/>
-      <w:r>
-        <w:rPr>
-          <w:rFonts w:ascii="Consolas" w:hAnsi="Consolas"/>
-          <w:b/>
-          <w:bCs/>
-          <w:sz w:val="16"/>
-          <w:szCs w:val="21"/>
-        </w:rPr>
-        <w:t>(</w:t>
-      </w:r>
-      <w:proofErr w:type="spellStart"/>
-      <w:proofErr w:type="gramEnd"/>
-      <w:r>
-        <w:rPr>
-          <w:rFonts w:ascii="Consolas" w:hAnsi="Consolas"/>
-          <w:b/>
-          <w:bCs/>
-          <w:sz w:val="16"/>
-          <w:szCs w:val="21"/>
-        </w:rPr>
-        <w:t>Human_Move</w:t>
-      </w:r>
-      <w:proofErr w:type="spellEnd"/>
-      <w:r>
-        <w:rPr>
-          <w:rFonts w:ascii="Consolas" w:hAnsi="Consolas"/>
-          <w:b/>
-          <w:bCs/>
-          <w:sz w:val="16"/>
-          <w:szCs w:val="21"/>
-        </w:rPr>
-        <w:t xml:space="preserve">): </w:t>
+        <w:t xml:space="preserve">def check_human_move(Human_Move): </w:t>
       </w:r>
     </w:p>
     <w:p>
@@ -7238,21 +7069,7 @@
         <w:rPr>
           <w:rFonts w:hint="eastAsia"/>
         </w:rPr>
-        <w:t>，再</w:t>
-      </w:r>
-      <w:proofErr w:type="gramStart"/>
-      <w:r>
-        <w:rPr>
-          <w:rFonts w:hint="eastAsia"/>
-        </w:rPr>
-        <w:t>由一下</w:t>
-      </w:r>
-      <w:proofErr w:type="gramEnd"/>
-      <w:r>
-        <w:rPr>
-          <w:rFonts w:hint="eastAsia"/>
-        </w:rPr>
-        <w:t>平衡调节公式使局势值大多数时候稳定在</w:t>
+        <w:t>，再由一下平衡调节公式使局势值大多数时候稳定在</w:t>
       </w:r>
       <m:oMath>
         <m:d>
@@ -7728,21 +7545,7 @@
         <w:rPr>
           <w:rFonts w:hint="eastAsia"/>
         </w:rPr>
-        <w:t>分，</w:t>
-      </w:r>
-      <w:proofErr w:type="gramStart"/>
-      <w:r>
-        <w:rPr>
-          <w:rFonts w:hint="eastAsia"/>
-        </w:rPr>
-        <w:t>象</w:t>
-      </w:r>
-      <w:proofErr w:type="gramEnd"/>
-      <w:r>
-        <w:rPr>
-          <w:rFonts w:hint="eastAsia"/>
-        </w:rPr>
-        <w:t>和马为</w:t>
+        <w:t>分，象和马为</w:t>
       </w:r>
       <w:r>
         <w:rPr>
@@ -7769,21 +7572,7 @@
         <w:rPr>
           <w:rFonts w:hint="eastAsia"/>
         </w:rPr>
-        <w:t>分，王为无价之宝。所以子力的</w:t>
-      </w:r>
-      <w:proofErr w:type="gramStart"/>
-      <w:r>
-        <w:rPr>
-          <w:rFonts w:hint="eastAsia"/>
-        </w:rPr>
-        <w:t>分值极</w:t>
-      </w:r>
-      <w:proofErr w:type="gramEnd"/>
-      <w:r>
-        <w:rPr>
-          <w:rFonts w:hint="eastAsia"/>
-        </w:rPr>
-        <w:t>大程度上影响了局势的倾向性。</w:t>
+        <w:t>分，王为无价之宝。所以子力的分值极大程度上影响了局势的倾向性。</w:t>
       </w:r>
     </w:p>
     <w:tbl>
@@ -7883,14 +7672,12 @@
                 <w:rFonts w:ascii="黑体" w:eastAsia="黑体" w:hAnsi="黑体"/>
               </w:rPr>
             </w:pPr>
-            <w:proofErr w:type="gramStart"/>
             <w:r>
               <w:rPr>
                 <w:rFonts w:ascii="黑体" w:eastAsia="黑体" w:hAnsi="黑体" w:hint="eastAsia"/>
               </w:rPr>
               <w:t>象</w:t>
             </w:r>
-            <w:proofErr w:type="gramEnd"/>
           </w:p>
         </w:tc>
         <w:tc>
@@ -8419,7 +8206,6 @@
           <w:szCs w:val="20"/>
         </w:rPr>
       </w:pPr>
-      <w:proofErr w:type="spellStart"/>
       <w:r>
         <w:rPr>
           <w:rFonts w:ascii="Consolas" w:hAnsi="Consolas"/>
@@ -8428,18 +8214,7 @@
           <w:sz w:val="15"/>
           <w:szCs w:val="20"/>
         </w:rPr>
-        <w:t>value_table</w:t>
-      </w:r>
-      <w:proofErr w:type="spellEnd"/>
-      <w:r>
-        <w:rPr>
-          <w:rFonts w:ascii="Consolas" w:hAnsi="Consolas"/>
-          <w:b/>
-          <w:bCs/>
-          <w:sz w:val="15"/>
-          <w:szCs w:val="20"/>
-        </w:rPr>
-        <w:t xml:space="preserve"> = [</w:t>
+        <w:t>value_table = [</w:t>
       </w:r>
     </w:p>
     <w:p>
@@ -8487,7 +8262,6 @@
         </w:rPr>
         <w:t>(</w:t>
       </w:r>
-      <w:proofErr w:type="spellStart"/>
       <w:r>
         <w:rPr>
           <w:rFonts w:ascii="Consolas" w:hAnsi="Consolas"/>
@@ -8496,18 +8270,7 @@
           <w:sz w:val="15"/>
           <w:szCs w:val="20"/>
         </w:rPr>
-        <w:t>x,y</w:t>
-      </w:r>
-      <w:proofErr w:type="spellEnd"/>
-      <w:r>
-        <w:rPr>
-          <w:rFonts w:ascii="Consolas" w:hAnsi="Consolas"/>
-          <w:b/>
-          <w:bCs/>
-          <w:sz w:val="15"/>
-          <w:szCs w:val="20"/>
-        </w:rPr>
-        <w:t>)</w:t>
+        <w:t>x,y)</w:t>
       </w:r>
       <w:r>
         <w:rPr>
@@ -9030,20 +8793,18 @@
           <w:sz w:val="15"/>
           <w:szCs w:val="20"/>
         </w:rPr>
-        <w:t xml:space="preserve">for </w:t>
-      </w:r>
-      <w:proofErr w:type="spellStart"/>
-      <w:r>
-        <w:rPr>
-          <w:rFonts w:ascii="Consolas" w:hAnsi="Consolas"/>
+        <w:t xml:space="preserve">for i in </w:t>
+      </w:r>
+      <w:r>
+        <w:rPr>
+          <w:rFonts w:ascii="Consolas" w:hAnsi="Consolas" w:hint="eastAsia"/>
           <w:b/>
           <w:bCs/>
           <w:sz w:val="15"/>
           <w:szCs w:val="20"/>
         </w:rPr>
-        <w:t>i</w:t>
-      </w:r>
-      <w:proofErr w:type="spellEnd"/>
+        <w:t>后可移动到的格子</w:t>
+      </w:r>
       <w:r>
         <w:rPr>
           <w:rFonts w:ascii="Consolas" w:hAnsi="Consolas"/>
@@ -9052,61 +8813,7 @@
           <w:sz w:val="15"/>
           <w:szCs w:val="20"/>
         </w:rPr>
-        <w:t xml:space="preserve"> in </w:t>
-      </w:r>
-      <w:r>
-        <w:rPr>
-          <w:rFonts w:ascii="Consolas" w:hAnsi="Consolas" w:hint="eastAsia"/>
-          <w:b/>
-          <w:bCs/>
-          <w:sz w:val="15"/>
-          <w:szCs w:val="20"/>
-        </w:rPr>
-        <w:t>后可移动到的格子</w:t>
-      </w:r>
-      <w:r>
-        <w:rPr>
-          <w:rFonts w:ascii="Consolas" w:hAnsi="Consolas"/>
-          <w:b/>
-          <w:bCs/>
-          <w:sz w:val="15"/>
-          <w:szCs w:val="20"/>
-        </w:rPr>
-        <w:t>:if (</w:t>
-      </w:r>
-      <w:proofErr w:type="spellStart"/>
-      <w:proofErr w:type="gramStart"/>
-      <w:r>
-        <w:rPr>
-          <w:rFonts w:ascii="Consolas" w:hAnsi="Consolas"/>
-          <w:b/>
-          <w:bCs/>
-          <w:sz w:val="15"/>
-          <w:szCs w:val="20"/>
-        </w:rPr>
-        <w:t>i</w:t>
-      </w:r>
-      <w:proofErr w:type="spellEnd"/>
-      <w:r>
-        <w:rPr>
-          <w:rFonts w:ascii="Consolas" w:hAnsi="Consolas"/>
-          <w:b/>
-          <w:bCs/>
-          <w:sz w:val="15"/>
-          <w:szCs w:val="20"/>
-        </w:rPr>
-        <w:t xml:space="preserve"> !</w:t>
-      </w:r>
-      <w:proofErr w:type="gramEnd"/>
-      <w:r>
-        <w:rPr>
-          <w:rFonts w:ascii="Consolas" w:hAnsi="Consolas"/>
-          <w:b/>
-          <w:bCs/>
-          <w:sz w:val="15"/>
-          <w:szCs w:val="20"/>
-        </w:rPr>
-        <w:t>= -1):</w:t>
+        <w:t>:if (i != -1):</w:t>
       </w:r>
     </w:p>
     <w:p>
@@ -9124,7 +8831,6 @@
           <w:szCs w:val="20"/>
         </w:rPr>
       </w:pPr>
-      <w:proofErr w:type="spellStart"/>
       <w:r>
         <w:rPr>
           <w:rFonts w:ascii="Consolas" w:hAnsi="Consolas"/>
@@ -9135,7 +8841,6 @@
         </w:rPr>
         <w:t>QueensMobilityBonus</w:t>
       </w:r>
-      <w:proofErr w:type="spellEnd"/>
       <w:r>
         <w:rPr>
           <w:rFonts w:ascii="Consolas" w:hAnsi="Consolas" w:hint="eastAsia"/>
@@ -9262,29 +8967,7 @@
           <w:sz w:val="15"/>
           <w:szCs w:val="20"/>
         </w:rPr>
-        <w:t xml:space="preserve">    </w:t>
-      </w:r>
-      <w:proofErr w:type="spellStart"/>
-      <w:r>
-        <w:rPr>
-          <w:rFonts w:ascii="Consolas" w:hAnsi="Consolas"/>
-          <w:b/>
-          <w:bCs/>
-          <w:sz w:val="15"/>
-          <w:szCs w:val="20"/>
-        </w:rPr>
-        <w:t>attack_list</w:t>
-      </w:r>
-      <w:proofErr w:type="spellEnd"/>
-      <w:r>
-        <w:rPr>
-          <w:rFonts w:ascii="Consolas" w:hAnsi="Consolas"/>
-          <w:b/>
-          <w:bCs/>
-          <w:sz w:val="15"/>
-          <w:szCs w:val="20"/>
-        </w:rPr>
-        <w:t xml:space="preserve"> = []</w:t>
+        <w:t xml:space="preserve">    attack_list = []</w:t>
       </w:r>
     </w:p>
     <w:p>
@@ -9310,51 +8993,7 @@
           <w:sz w:val="15"/>
           <w:szCs w:val="20"/>
         </w:rPr>
-        <w:t xml:space="preserve">    for </w:t>
-      </w:r>
-      <w:proofErr w:type="spellStart"/>
-      <w:r>
-        <w:rPr>
-          <w:rFonts w:ascii="Consolas" w:hAnsi="Consolas"/>
-          <w:b/>
-          <w:bCs/>
-          <w:sz w:val="15"/>
-          <w:szCs w:val="20"/>
-        </w:rPr>
-        <w:t>i</w:t>
-      </w:r>
-      <w:proofErr w:type="spellEnd"/>
-      <w:r>
-        <w:rPr>
-          <w:rFonts w:ascii="Consolas" w:hAnsi="Consolas"/>
-          <w:b/>
-          <w:bCs/>
-          <w:sz w:val="15"/>
-          <w:szCs w:val="20"/>
-        </w:rPr>
-        <w:t xml:space="preserve"> in </w:t>
-      </w:r>
-      <w:proofErr w:type="spellStart"/>
-      <w:r>
-        <w:rPr>
-          <w:rFonts w:ascii="Consolas" w:hAnsi="Consolas"/>
-          <w:b/>
-          <w:bCs/>
-          <w:sz w:val="15"/>
-          <w:szCs w:val="20"/>
-        </w:rPr>
-        <w:t>pcs_position</w:t>
-      </w:r>
-      <w:proofErr w:type="spellEnd"/>
-      <w:r>
-        <w:rPr>
-          <w:rFonts w:ascii="Consolas" w:hAnsi="Consolas"/>
-          <w:b/>
-          <w:bCs/>
-          <w:sz w:val="15"/>
-          <w:szCs w:val="20"/>
-        </w:rPr>
-        <w:t>:</w:t>
+        <w:t xml:space="preserve">    for i in pcs_position:</w:t>
       </w:r>
     </w:p>
     <w:p>
@@ -9529,84 +9168,7 @@
           <w:szCs w:val="20"/>
         </w:rPr>
         <w:tab/>
-      </w:r>
-      <w:proofErr w:type="spellStart"/>
-      <w:r>
-        <w:rPr>
-          <w:rFonts w:ascii="Consolas" w:hAnsi="Consolas"/>
-          <w:b/>
-          <w:bCs/>
-          <w:sz w:val="15"/>
-          <w:szCs w:val="20"/>
-        </w:rPr>
-        <w:t>attack_</w:t>
-      </w:r>
-      <w:proofErr w:type="gramStart"/>
-      <w:r>
-        <w:rPr>
-          <w:rFonts w:ascii="Consolas" w:hAnsi="Consolas"/>
-          <w:b/>
-          <w:bCs/>
-          <w:sz w:val="15"/>
-          <w:szCs w:val="20"/>
-        </w:rPr>
-        <w:t>list.append</w:t>
-      </w:r>
-      <w:proofErr w:type="spellEnd"/>
-      <w:proofErr w:type="gramEnd"/>
-      <w:r>
-        <w:rPr>
-          <w:rFonts w:ascii="Consolas" w:hAnsi="Consolas"/>
-          <w:b/>
-          <w:bCs/>
-          <w:sz w:val="15"/>
-          <w:szCs w:val="20"/>
-        </w:rPr>
-        <w:t>(</w:t>
-      </w:r>
-      <w:proofErr w:type="spellStart"/>
-      <w:r>
-        <w:rPr>
-          <w:rFonts w:ascii="Consolas" w:hAnsi="Consolas"/>
-          <w:b/>
-          <w:bCs/>
-          <w:sz w:val="15"/>
-          <w:szCs w:val="20"/>
-        </w:rPr>
-        <w:t>atks_num</w:t>
-      </w:r>
-      <w:proofErr w:type="spellEnd"/>
-      <w:r>
-        <w:rPr>
-          <w:rFonts w:ascii="Consolas" w:hAnsi="Consolas"/>
-          <w:b/>
-          <w:bCs/>
-          <w:sz w:val="15"/>
-          <w:szCs w:val="20"/>
-        </w:rPr>
-        <w:t xml:space="preserve"> - </w:t>
-      </w:r>
-      <w:proofErr w:type="spellStart"/>
-      <w:r>
-        <w:rPr>
-          <w:rFonts w:ascii="Consolas" w:hAnsi="Consolas"/>
-          <w:b/>
-          <w:bCs/>
-          <w:sz w:val="15"/>
-          <w:szCs w:val="20"/>
-        </w:rPr>
-        <w:t>ol_num</w:t>
-      </w:r>
-      <w:proofErr w:type="spellEnd"/>
-      <w:r>
-        <w:rPr>
-          <w:rFonts w:ascii="Consolas" w:hAnsi="Consolas"/>
-          <w:b/>
-          <w:bCs/>
-          <w:sz w:val="15"/>
-          <w:szCs w:val="20"/>
-        </w:rPr>
-        <w:t>)</w:t>
+        <w:t>attack_list.append(atks_num - ol_num)</w:t>
       </w:r>
     </w:p>
     <w:p>
@@ -9773,21 +9335,7 @@
         <w:rPr>
           <w:rFonts w:hint="eastAsia"/>
         </w:rPr>
-        <w:t>博弈树每一层代表的</w:t>
-      </w:r>
-      <w:proofErr w:type="gramStart"/>
-      <w:r>
-        <w:rPr>
-          <w:rFonts w:hint="eastAsia"/>
-        </w:rPr>
-        <w:t>执棋方是</w:t>
-      </w:r>
-      <w:proofErr w:type="gramEnd"/>
-      <w:r>
-        <w:rPr>
-          <w:rFonts w:hint="eastAsia"/>
-        </w:rPr>
-        <w:t>交错的，以</w:t>
+        <w:t>博弈树每一层代表的执棋方是交错的，以</w:t>
       </w:r>
     </w:p>
     <w:p>
@@ -9965,29 +9513,7 @@
           <w:sz w:val="13"/>
           <w:szCs w:val="13"/>
         </w:rPr>
-        <w:t>#</w:t>
-      </w:r>
-      <w:proofErr w:type="spellStart"/>
-      <w:r>
-        <w:rPr>
-          <w:rFonts w:ascii="Consolas" w:hAnsi="Consolas"/>
-          <w:b/>
-          <w:bCs/>
-          <w:sz w:val="13"/>
-          <w:szCs w:val="13"/>
-        </w:rPr>
-        <w:t>Search_Depth</w:t>
-      </w:r>
-      <w:proofErr w:type="spellEnd"/>
-      <w:r>
-        <w:rPr>
-          <w:rFonts w:ascii="Consolas" w:hAnsi="Consolas"/>
-          <w:b/>
-          <w:bCs/>
-          <w:sz w:val="13"/>
-          <w:szCs w:val="13"/>
-        </w:rPr>
-        <w:t>:</w:t>
+        <w:t>#Search_Depth:</w:t>
       </w:r>
       <w:r>
         <w:rPr>
@@ -10081,29 +9607,7 @@
           <w:sz w:val="13"/>
           <w:szCs w:val="13"/>
         </w:rPr>
-        <w:t xml:space="preserve">    </w:t>
-      </w:r>
-      <w:proofErr w:type="spellStart"/>
-      <w:r>
-        <w:rPr>
-          <w:rFonts w:ascii="Consolas" w:hAnsi="Consolas"/>
-          <w:b/>
-          <w:bCs/>
-          <w:sz w:val="13"/>
-          <w:szCs w:val="13"/>
-        </w:rPr>
-        <w:t>cur_dep</w:t>
-      </w:r>
-      <w:proofErr w:type="spellEnd"/>
-      <w:r>
-        <w:rPr>
-          <w:rFonts w:ascii="Consolas" w:hAnsi="Consolas"/>
-          <w:b/>
-          <w:bCs/>
-          <w:sz w:val="13"/>
-          <w:szCs w:val="13"/>
-        </w:rPr>
-        <w:t>=1</w:t>
+        <w:t xml:space="preserve">    cur_dep=1</w:t>
       </w:r>
     </w:p>
     <w:p>
@@ -10345,29 +9849,7 @@
           <w:sz w:val="13"/>
           <w:szCs w:val="13"/>
         </w:rPr>
-        <w:t xml:space="preserve">        </w:t>
-      </w:r>
-      <w:proofErr w:type="spellStart"/>
-      <w:r>
-        <w:rPr>
-          <w:rFonts w:ascii="Consolas" w:hAnsi="Consolas"/>
-          <w:b/>
-          <w:bCs/>
-          <w:sz w:val="13"/>
-          <w:szCs w:val="13"/>
-        </w:rPr>
-        <w:t>elif</w:t>
-      </w:r>
-      <w:proofErr w:type="spellEnd"/>
-      <w:r>
-        <w:rPr>
-          <w:rFonts w:ascii="Consolas" w:hAnsi="Consolas"/>
-          <w:b/>
-          <w:bCs/>
-          <w:sz w:val="13"/>
-          <w:szCs w:val="13"/>
-        </w:rPr>
-        <w:t xml:space="preserve"> </w:t>
+        <w:t xml:space="preserve">        elif </w:t>
       </w:r>
       <w:r>
         <w:rPr>
@@ -10495,29 +9977,7 @@
           <w:sz w:val="13"/>
           <w:szCs w:val="13"/>
         </w:rPr>
-        <w:t xml:space="preserve">            if </w:t>
-      </w:r>
-      <w:proofErr w:type="spellStart"/>
-      <w:r>
-        <w:rPr>
-          <w:rFonts w:ascii="Consolas" w:hAnsi="Consolas"/>
-          <w:b/>
-          <w:bCs/>
-          <w:sz w:val="13"/>
-          <w:szCs w:val="13"/>
-        </w:rPr>
-        <w:t>temp_value</w:t>
-      </w:r>
-      <w:proofErr w:type="spellEnd"/>
-      <w:r>
-        <w:rPr>
-          <w:rFonts w:ascii="Consolas" w:hAnsi="Consolas"/>
-          <w:b/>
-          <w:bCs/>
-          <w:sz w:val="13"/>
-          <w:szCs w:val="13"/>
-        </w:rPr>
-        <w:t xml:space="preserve"> &gt; value:</w:t>
+        <w:t xml:space="preserve">            if temp_value &gt; value:</w:t>
       </w:r>
     </w:p>
     <w:p>
@@ -10581,20 +10041,8 @@
           <w:sz w:val="13"/>
           <w:szCs w:val="13"/>
         </w:rPr>
-        <w:t xml:space="preserve">            alpha=value - </w:t>
-      </w:r>
-      <w:proofErr w:type="spellStart"/>
-      <w:r>
-        <w:rPr>
-          <w:rFonts w:ascii="Consolas" w:hAnsi="Consolas"/>
-          <w:b/>
-          <w:bCs/>
-          <w:sz w:val="13"/>
-          <w:szCs w:val="13"/>
-        </w:rPr>
-        <w:t>valWINDOW</w:t>
-      </w:r>
-      <w:proofErr w:type="spellEnd"/>
+        <w:t xml:space="preserve">            alpha=value - valWINDOW</w:t>
+      </w:r>
     </w:p>
     <w:p>
       <w:pPr>
@@ -10620,20 +10068,8 @@
           <w:sz w:val="13"/>
           <w:szCs w:val="13"/>
         </w:rPr>
-        <w:t xml:space="preserve">            beta=value + </w:t>
-      </w:r>
-      <w:proofErr w:type="spellStart"/>
-      <w:r>
-        <w:rPr>
-          <w:rFonts w:ascii="Consolas" w:hAnsi="Consolas"/>
-          <w:b/>
-          <w:bCs/>
-          <w:sz w:val="13"/>
-          <w:szCs w:val="13"/>
-        </w:rPr>
-        <w:t>valWINDOW</w:t>
-      </w:r>
-      <w:proofErr w:type="spellEnd"/>
+        <w:t xml:space="preserve">            beta=value + valWINDOW</w:t>
+      </w:r>
     </w:p>
     <w:p>
       <w:pPr>
@@ -10727,21 +10163,7 @@
         <w:rPr>
           <w:rFonts w:hint="eastAsia"/>
         </w:rPr>
-        <w:t>搜索树是庞大的，尤其是当不断加大搜索深度的时候，从算法复杂度的角度来说，递归搜索的复杂度注定是呈</w:t>
-      </w:r>
-      <w:proofErr w:type="gramStart"/>
-      <w:r>
-        <w:rPr>
-          <w:rFonts w:hint="eastAsia"/>
-        </w:rPr>
-        <w:t>指数级</w:t>
-      </w:r>
-      <w:proofErr w:type="gramEnd"/>
-      <w:r>
-        <w:rPr>
-          <w:rFonts w:hint="eastAsia"/>
-        </w:rPr>
-        <w:t>地增长。为了要优化时间，只能通过有效地剪枝来降低时间复杂度的常数。</w:t>
+        <w:t>搜索树是庞大的，尤其是当不断加大搜索深度的时候，从算法复杂度的角度来说，递归搜索的复杂度注定是呈指数级地增长。为了要优化时间，只能通过有效地剪枝来降低时间复杂度的常数。</w:t>
       </w:r>
       <w:r>
         <w:t>α-β</w:t>
@@ -11293,7 +10715,6 @@
           <w:szCs w:val="18"/>
         </w:rPr>
       </w:pPr>
-      <w:proofErr w:type="spellStart"/>
       <w:r>
         <w:rPr>
           <w:rFonts w:ascii="Consolas" w:hAnsi="Consolas"/>
@@ -11302,18 +10723,7 @@
           <w:sz w:val="13"/>
           <w:szCs w:val="18"/>
         </w:rPr>
-        <w:t>elif</w:t>
-      </w:r>
-      <w:proofErr w:type="spellEnd"/>
-      <w:r>
-        <w:rPr>
-          <w:rFonts w:ascii="Consolas" w:hAnsi="Consolas"/>
-          <w:b/>
-          <w:bCs/>
-          <w:sz w:val="13"/>
-          <w:szCs w:val="18"/>
-        </w:rPr>
-        <w:t xml:space="preserve"> </w:t>
+        <w:t xml:space="preserve">elif </w:t>
       </w:r>
       <w:r>
         <w:rPr>
@@ -11441,29 +10851,7 @@
           <w:sz w:val="13"/>
           <w:szCs w:val="18"/>
         </w:rPr>
-        <w:t xml:space="preserve">if </w:t>
-      </w:r>
-      <w:proofErr w:type="spellStart"/>
-      <w:r>
-        <w:rPr>
-          <w:rFonts w:ascii="Consolas" w:hAnsi="Consolas"/>
-          <w:b/>
-          <w:bCs/>
-          <w:sz w:val="13"/>
-          <w:szCs w:val="18"/>
-        </w:rPr>
-        <w:t>temp_value</w:t>
-      </w:r>
-      <w:proofErr w:type="spellEnd"/>
-      <w:r>
-        <w:rPr>
-          <w:rFonts w:ascii="Consolas" w:hAnsi="Consolas"/>
-          <w:b/>
-          <w:bCs/>
-          <w:sz w:val="13"/>
-          <w:szCs w:val="18"/>
-        </w:rPr>
-        <w:t xml:space="preserve"> &gt; value:</w:t>
+        <w:t>if temp_value &gt; value:</w:t>
       </w:r>
     </w:p>
     <w:p>
@@ -11492,7 +10880,6 @@
         </w:rPr>
         <w:t xml:space="preserve">           </w:t>
       </w:r>
-      <w:proofErr w:type="gramStart"/>
       <w:r>
         <w:rPr>
           <w:rFonts w:ascii="Consolas" w:hAnsi="Consolas" w:hint="eastAsia"/>
@@ -11501,18 +10888,7 @@
           <w:sz w:val="13"/>
           <w:szCs w:val="18"/>
         </w:rPr>
-        <w:t>更新总</w:t>
-      </w:r>
-      <w:proofErr w:type="gramEnd"/>
-      <w:r>
-        <w:rPr>
-          <w:rFonts w:ascii="Consolas" w:hAnsi="Consolas" w:hint="eastAsia"/>
-          <w:b/>
-          <w:bCs/>
-          <w:sz w:val="13"/>
-          <w:szCs w:val="18"/>
-        </w:rPr>
-        <w:t>最优局势值</w:t>
+        <w:t>更新总最优局势值</w:t>
       </w:r>
     </w:p>
     <w:p>
@@ -11620,21 +10996,7 @@
         <w:rPr>
           <w:rFonts w:hint="eastAsia"/>
         </w:rPr>
-        <w:t>普通的零和博弈，例如中国象棋和国际象棋，可以利用局势值驱动的传统启发式搜索进行“思考”。从算法复杂度的角度来说，</w:t>
-      </w:r>
-      <w:proofErr w:type="gramStart"/>
-      <w:r>
-        <w:rPr>
-          <w:rFonts w:hint="eastAsia"/>
-        </w:rPr>
-        <w:t>指数级</w:t>
-      </w:r>
-      <w:proofErr w:type="gramEnd"/>
-      <w:r>
-        <w:rPr>
-          <w:rFonts w:hint="eastAsia"/>
-        </w:rPr>
-        <w:t>的算法已经不可避免，在剪枝极为有效的情况下才能尽可能地优化时间常数。</w:t>
+        <w:t>普通的零和博弈，例如中国象棋和国际象棋，可以利用局势值驱动的传统启发式搜索进行“思考”。从算法复杂度的角度来说，指数级的算法已经不可避免，在剪枝极为有效的情况下才能尽可能地优化时间常数。</w:t>
       </w:r>
     </w:p>
     <w:p>
@@ -11690,35 +11052,7 @@
         <w:rPr>
           <w:rFonts w:hint="eastAsia"/>
         </w:rPr>
-        <w:t>在国际象棋中存在很多约定俗成、习以为常的应对。如果对方用</w:t>
-      </w:r>
-      <w:proofErr w:type="gramStart"/>
-      <w:r>
-        <w:rPr>
-          <w:rFonts w:hint="eastAsia"/>
-        </w:rPr>
-        <w:t>象</w:t>
-      </w:r>
-      <w:proofErr w:type="gramEnd"/>
-      <w:r>
-        <w:rPr>
-          <w:rFonts w:hint="eastAsia"/>
-        </w:rPr>
-        <w:t>吃我的马，我们经常会吃对方的</w:t>
-      </w:r>
-      <w:proofErr w:type="gramStart"/>
-      <w:r>
-        <w:rPr>
-          <w:rFonts w:hint="eastAsia"/>
-        </w:rPr>
-        <w:t>象</w:t>
-      </w:r>
-      <w:proofErr w:type="gramEnd"/>
-      <w:r>
-        <w:rPr>
-          <w:rFonts w:hint="eastAsia"/>
-        </w:rPr>
-        <w:t>。</w:t>
+        <w:t>在国际象棋中存在很多约定俗成、习以为常的应对。如果对方用象吃我的马，我们经常会吃对方的象。</w:t>
       </w:r>
     </w:p>
     <w:p>
@@ -11753,21 +11087,7 @@
         <w:rPr>
           <w:rFonts w:hint="eastAsia"/>
         </w:rPr>
-        <w:t>β搜索到达</w:t>
-      </w:r>
-      <w:proofErr w:type="gramStart"/>
-      <w:r>
-        <w:rPr>
-          <w:rFonts w:hint="eastAsia"/>
-        </w:rPr>
-        <w:t>最</w:t>
-      </w:r>
-      <w:proofErr w:type="gramEnd"/>
-      <w:r>
-        <w:rPr>
-          <w:rFonts w:hint="eastAsia"/>
-        </w:rPr>
-        <w:t>深层</w:t>
+        <w:t>β搜索到达最深层</w:t>
       </w:r>
       <w:r>
         <w:t>，</w:t>
@@ -12403,51 +11723,7 @@
           <w:sz w:val="15"/>
           <w:szCs w:val="20"/>
         </w:rPr>
-        <w:t xml:space="preserve">    for </w:t>
-      </w:r>
-      <w:proofErr w:type="spellStart"/>
-      <w:r>
-        <w:rPr>
-          <w:rFonts w:ascii="Consolas" w:hAnsi="Consolas"/>
-          <w:b/>
-          <w:bCs/>
-          <w:sz w:val="15"/>
-          <w:szCs w:val="20"/>
-        </w:rPr>
-        <w:t>i</w:t>
-      </w:r>
-      <w:proofErr w:type="spellEnd"/>
-      <w:r>
-        <w:rPr>
-          <w:rFonts w:ascii="Consolas" w:hAnsi="Consolas"/>
-          <w:b/>
-          <w:bCs/>
-          <w:sz w:val="15"/>
-          <w:szCs w:val="20"/>
-        </w:rPr>
-        <w:t xml:space="preserve"> in </w:t>
-      </w:r>
-      <w:proofErr w:type="spellStart"/>
-      <w:r>
-        <w:rPr>
-          <w:rFonts w:ascii="Consolas" w:hAnsi="Consolas"/>
-          <w:b/>
-          <w:bCs/>
-          <w:sz w:val="15"/>
-          <w:szCs w:val="20"/>
-        </w:rPr>
-        <w:t>capture_san_list</w:t>
-      </w:r>
-      <w:proofErr w:type="spellEnd"/>
-      <w:r>
-        <w:rPr>
-          <w:rFonts w:ascii="Consolas" w:hAnsi="Consolas"/>
-          <w:b/>
-          <w:bCs/>
-          <w:sz w:val="15"/>
-          <w:szCs w:val="20"/>
-        </w:rPr>
-        <w:t>:</w:t>
+        <w:t xml:space="preserve">    for i in capture_san_list:</w:t>
       </w:r>
     </w:p>
     <w:p>
@@ -12583,7 +11859,6 @@
         </w:rPr>
         <w:t xml:space="preserve">        value = </w:t>
       </w:r>
-      <w:proofErr w:type="gramStart"/>
       <w:r>
         <w:rPr>
           <w:rFonts w:ascii="Consolas" w:hAnsi="Consolas" w:hint="eastAsia"/>
@@ -12594,7 +11869,6 @@
         </w:rPr>
         <w:t>深搜最优解</w:t>
       </w:r>
-      <w:proofErr w:type="gramEnd"/>
     </w:p>
     <w:p>
       <w:pPr>
@@ -12678,23 +11952,7 @@
         <w:t>2</w:t>
       </w:r>
       <w:r>
-        <w:t>次。存在可走</w:t>
-      </w:r>
-      <w:proofErr w:type="gramStart"/>
-      <w:r>
-        <w:t>可不走</w:t>
-      </w:r>
-      <w:proofErr w:type="gramEnd"/>
-      <w:r>
-        <w:t>的状态，空</w:t>
-      </w:r>
-      <w:proofErr w:type="gramStart"/>
-      <w:r>
-        <w:t>着确实</w:t>
-      </w:r>
-      <w:proofErr w:type="gramEnd"/>
-      <w:r>
-        <w:t>是思考时不错的选择</w:t>
+        <w:t>次。存在可走可不走的状态，空着确实是思考时不错的选择</w:t>
       </w:r>
       <w:r>
         <w:rPr>
@@ -13034,63 +12292,7 @@
           <w:sz w:val="15"/>
           <w:szCs w:val="20"/>
         </w:rPr>
-        <w:t xml:space="preserve">if </w:t>
-      </w:r>
-      <w:proofErr w:type="spellStart"/>
-      <w:r>
-        <w:rPr>
-          <w:rFonts w:ascii="Consolas" w:hAnsi="Consolas"/>
-          <w:b/>
-          <w:bCs/>
-          <w:sz w:val="15"/>
-          <w:szCs w:val="20"/>
-        </w:rPr>
-        <w:t>board_info</w:t>
-      </w:r>
-      <w:proofErr w:type="spellEnd"/>
-      <w:r>
-        <w:rPr>
-          <w:rFonts w:ascii="Consolas" w:hAnsi="Consolas"/>
-          <w:b/>
-          <w:bCs/>
-          <w:sz w:val="15"/>
-          <w:szCs w:val="20"/>
-        </w:rPr>
-        <w:t>['</w:t>
-      </w:r>
-      <w:proofErr w:type="spellStart"/>
-      <w:r>
-        <w:rPr>
-          <w:rFonts w:ascii="Consolas" w:hAnsi="Consolas"/>
-          <w:b/>
-          <w:bCs/>
-          <w:sz w:val="15"/>
-          <w:szCs w:val="20"/>
-        </w:rPr>
-        <w:t>null_move_pace</w:t>
-      </w:r>
-      <w:proofErr w:type="spellEnd"/>
-      <w:proofErr w:type="gramStart"/>
-      <w:r>
-        <w:rPr>
-          <w:rFonts w:ascii="Consolas" w:hAnsi="Consolas"/>
-          <w:b/>
-          <w:bCs/>
-          <w:sz w:val="15"/>
-          <w:szCs w:val="20"/>
-        </w:rPr>
-        <w:t>']&lt;</w:t>
-      </w:r>
-      <w:proofErr w:type="gramEnd"/>
-      <w:r>
-        <w:rPr>
-          <w:rFonts w:ascii="Consolas" w:hAnsi="Consolas"/>
-          <w:b/>
-          <w:bCs/>
-          <w:sz w:val="15"/>
-          <w:szCs w:val="20"/>
-        </w:rPr>
-        <w:t>2:</w:t>
+        <w:t>if board_info['null_move_pace']&lt;2:</w:t>
       </w:r>
     </w:p>
     <w:p>
@@ -13116,75 +12318,7 @@
           <w:sz w:val="15"/>
           <w:szCs w:val="20"/>
         </w:rPr>
-        <w:t xml:space="preserve">     </w:t>
-      </w:r>
-      <w:proofErr w:type="spellStart"/>
-      <w:r>
-        <w:rPr>
-          <w:rFonts w:ascii="Consolas" w:hAnsi="Consolas"/>
-          <w:b/>
-          <w:bCs/>
-          <w:sz w:val="15"/>
-          <w:szCs w:val="20"/>
-        </w:rPr>
-        <w:t>null_move_san</w:t>
-      </w:r>
-      <w:proofErr w:type="spellEnd"/>
-      <w:r>
-        <w:rPr>
-          <w:rFonts w:ascii="Consolas" w:hAnsi="Consolas"/>
-          <w:b/>
-          <w:bCs/>
-          <w:sz w:val="15"/>
-          <w:szCs w:val="20"/>
-        </w:rPr>
-        <w:t>=</w:t>
-      </w:r>
-      <w:proofErr w:type="spellStart"/>
-      <w:r>
-        <w:rPr>
-          <w:rFonts w:ascii="Consolas" w:hAnsi="Consolas"/>
-          <w:b/>
-          <w:bCs/>
-          <w:sz w:val="15"/>
-          <w:szCs w:val="20"/>
-        </w:rPr>
-        <w:t>board.san</w:t>
-      </w:r>
-      <w:proofErr w:type="spellEnd"/>
-      <w:r>
-        <w:rPr>
-          <w:rFonts w:ascii="Consolas" w:hAnsi="Consolas"/>
-          <w:b/>
-          <w:bCs/>
-          <w:sz w:val="15"/>
-          <w:szCs w:val="20"/>
-        </w:rPr>
-        <w:t>(</w:t>
-      </w:r>
-      <w:proofErr w:type="spellStart"/>
-      <w:proofErr w:type="gramStart"/>
-      <w:r>
-        <w:rPr>
-          <w:rFonts w:ascii="Consolas" w:hAnsi="Consolas"/>
-          <w:b/>
-          <w:bCs/>
-          <w:sz w:val="15"/>
-          <w:szCs w:val="20"/>
-        </w:rPr>
-        <w:t>chess.Move.null</w:t>
-      </w:r>
-      <w:proofErr w:type="spellEnd"/>
-      <w:proofErr w:type="gramEnd"/>
-      <w:r>
-        <w:rPr>
-          <w:rFonts w:ascii="Consolas" w:hAnsi="Consolas"/>
-          <w:b/>
-          <w:bCs/>
-          <w:sz w:val="15"/>
-          <w:szCs w:val="20"/>
-        </w:rPr>
-        <w:t>())</w:t>
+        <w:t xml:space="preserve">     null_move_san=board.san(chess.Move.null())</w:t>
       </w:r>
     </w:p>
     <w:p>
@@ -13649,14 +12783,12 @@
         </w:rPr>
         <w:t>藐视因子</w:t>
       </w:r>
-      <w:proofErr w:type="spellStart"/>
       <w:r>
         <w:rPr>
           <w:rFonts w:hint="eastAsia"/>
         </w:rPr>
         <w:t>Cf</w:t>
       </w:r>
-      <w:proofErr w:type="spellEnd"/>
       <w:r>
         <w:rPr>
           <w:rFonts w:hint="eastAsia"/>
@@ -13684,21 +12816,7 @@
         <w:rPr>
           <w:rFonts w:hint="eastAsia"/>
         </w:rPr>
-        <w:t>相同情况下，程序的博弈能力与搜索深度呈正相关。某</w:t>
-      </w:r>
-      <w:proofErr w:type="gramStart"/>
-      <w:r>
-        <w:rPr>
-          <w:rFonts w:hint="eastAsia"/>
-        </w:rPr>
-        <w:t>一局面</w:t>
-      </w:r>
-      <w:proofErr w:type="gramEnd"/>
-      <w:r>
-        <w:rPr>
-          <w:rFonts w:hint="eastAsia"/>
-        </w:rPr>
-        <w:t>下的许多走法对于局面贡献微乎其微，因此我们可以集中精力对“主要变例”进行纵深搜索，即加深某一重要走法尝试的搜索深度，可以对这一走法优劣的了解程度更加深刻和准确。</w:t>
+        <w:t>相同情况下，程序的博弈能力与搜索深度呈正相关。某一局面下的许多走法对于局面贡献微乎其微，因此我们可以集中精力对“主要变例”进行纵深搜索，即加深某一重要走法尝试的搜索深度，可以对这一走法优劣的了解程度更加深刻和准确。</w:t>
       </w:r>
       <w:r>
         <w:t>极小更优忽略不计，通过牺牲搜索精度，提高搜索速度和搜索深度</w:t>
@@ -13718,21 +12836,7 @@
         <w:rPr>
           <w:rFonts w:hint="eastAsia"/>
         </w:rPr>
-        <w:t>然而，这样的搜索策略是存在显而易见的风险的：某些对于局势</w:t>
-      </w:r>
-      <w:proofErr w:type="gramStart"/>
-      <w:r>
-        <w:rPr>
-          <w:rFonts w:hint="eastAsia"/>
-        </w:rPr>
-        <w:t>值贡献</w:t>
-      </w:r>
-      <w:proofErr w:type="gramEnd"/>
-      <w:r>
-        <w:rPr>
-          <w:rFonts w:hint="eastAsia"/>
-        </w:rPr>
-        <w:t>不大的走法，可能为之后的厚积薄发埋下伏笔，忽略它们可能会错失一些取得优势的渠道。</w:t>
+        <w:t>然而，这样的搜索策略是存在显而易见的风险的：某些对于局势值贡献不大的走法，可能为之后的厚积薄发埋下伏笔，忽略它们可能会错失一些取得优势的渠道。</w:t>
       </w:r>
     </w:p>
     <w:p>
@@ -13826,51 +12930,7 @@
           <w:sz w:val="15"/>
           <w:szCs w:val="20"/>
         </w:rPr>
-        <w:t xml:space="preserve">        (</w:t>
-      </w:r>
-      <w:proofErr w:type="spellStart"/>
-      <w:r>
-        <w:rPr>
-          <w:rFonts w:ascii="Consolas" w:hAnsi="Consolas"/>
-          <w:b/>
-          <w:bCs/>
-          <w:sz w:val="15"/>
-          <w:szCs w:val="20"/>
-        </w:rPr>
-        <w:t>temp_value</w:t>
-      </w:r>
-      <w:proofErr w:type="spellEnd"/>
-      <w:r>
-        <w:rPr>
-          <w:rFonts w:ascii="Consolas" w:hAnsi="Consolas"/>
-          <w:b/>
-          <w:bCs/>
-          <w:sz w:val="15"/>
-          <w:szCs w:val="20"/>
-        </w:rPr>
-        <w:t xml:space="preserve">, </w:t>
-      </w:r>
-      <w:proofErr w:type="spellStart"/>
-      <w:r>
-        <w:rPr>
-          <w:rFonts w:ascii="Consolas" w:hAnsi="Consolas"/>
-          <w:b/>
-          <w:bCs/>
-          <w:sz w:val="15"/>
-          <w:szCs w:val="20"/>
-        </w:rPr>
-        <w:t>temp_final_san</w:t>
-      </w:r>
-      <w:proofErr w:type="spellEnd"/>
-      <w:r>
-        <w:rPr>
-          <w:rFonts w:ascii="Consolas" w:hAnsi="Consolas"/>
-          <w:b/>
-          <w:bCs/>
-          <w:sz w:val="15"/>
-          <w:szCs w:val="20"/>
-        </w:rPr>
-        <w:t xml:space="preserve">) = </w:t>
+        <w:t xml:space="preserve">        (temp_value, temp_final_san) = </w:t>
       </w:r>
       <w:r>
         <w:rPr>
@@ -13916,29 +12976,7 @@
           <w:sz w:val="15"/>
           <w:szCs w:val="20"/>
         </w:rPr>
-        <w:t>搜索局势</w:t>
-      </w:r>
-      <w:proofErr w:type="gramStart"/>
-      <w:r>
-        <w:rPr>
-          <w:rFonts w:ascii="Consolas" w:hAnsi="Consolas" w:hint="eastAsia"/>
-          <w:b/>
-          <w:bCs/>
-          <w:sz w:val="15"/>
-          <w:szCs w:val="20"/>
-        </w:rPr>
-        <w:t>值对于</w:t>
-      </w:r>
-      <w:proofErr w:type="gramEnd"/>
-      <w:r>
-        <w:rPr>
-          <w:rFonts w:ascii="Consolas" w:hAnsi="Consolas" w:hint="eastAsia"/>
-          <w:b/>
-          <w:bCs/>
-          <w:sz w:val="15"/>
-          <w:szCs w:val="20"/>
-        </w:rPr>
-        <w:t>当前影响</w:t>
+        <w:t>搜索局势值对于当前影响</w:t>
       </w:r>
       <w:r>
         <w:rPr>
@@ -14046,29 +13084,7 @@
           <w:sz w:val="15"/>
           <w:szCs w:val="20"/>
         </w:rPr>
-        <w:t xml:space="preserve">        </w:t>
-      </w:r>
-      <w:proofErr w:type="spellStart"/>
-      <w:r>
-        <w:rPr>
-          <w:rFonts w:ascii="Consolas" w:hAnsi="Consolas"/>
-          <w:b/>
-          <w:bCs/>
-          <w:sz w:val="15"/>
-          <w:szCs w:val="20"/>
-        </w:rPr>
-        <w:t>elif</w:t>
-      </w:r>
-      <w:proofErr w:type="spellEnd"/>
-      <w:r>
-        <w:rPr>
-          <w:rFonts w:ascii="Consolas" w:hAnsi="Consolas"/>
-          <w:b/>
-          <w:bCs/>
-          <w:sz w:val="15"/>
-          <w:szCs w:val="20"/>
-        </w:rPr>
-        <w:t xml:space="preserve"> </w:t>
+        <w:t xml:space="preserve">        elif </w:t>
       </w:r>
       <w:r>
         <w:rPr>
@@ -15434,21 +14450,7 @@
         <w:rPr>
           <w:rFonts w:hint="eastAsia"/>
         </w:rPr>
-        <w:t>），</w:t>
-      </w:r>
-      <w:proofErr w:type="gramStart"/>
-      <w:r>
-        <w:rPr>
-          <w:rFonts w:hint="eastAsia"/>
-        </w:rPr>
-        <w:t>随后重</w:t>
-      </w:r>
-      <w:proofErr w:type="gramEnd"/>
-      <w:r>
-        <w:rPr>
-          <w:rFonts w:hint="eastAsia"/>
-        </w:rPr>
-        <w:t>启</w:t>
+        <w:t>），随后重启</w:t>
       </w:r>
       <w:r>
         <w:rPr>
@@ -16388,21 +15390,7 @@
         <w:rPr>
           <w:rFonts w:hint="eastAsia"/>
         </w:rPr>
-        <w:t>个</w:t>
-      </w:r>
-      <w:proofErr w:type="gramStart"/>
-      <w:r>
-        <w:rPr>
-          <w:rFonts w:hint="eastAsia"/>
-        </w:rPr>
-        <w:t>象</w:t>
-      </w:r>
-      <w:proofErr w:type="gramEnd"/>
-      <w:r>
-        <w:rPr>
-          <w:rFonts w:hint="eastAsia"/>
-        </w:rPr>
-        <w:t>、</w:t>
+        <w:t>个象、</w:t>
       </w:r>
       <w:r>
         <w:rPr>
@@ -16856,14 +15844,12 @@
         </w:rPr>
         <w:t>随着工作进展，程序不断被完善。在去年年底时完成了控制台的对弈，在今年寒假，又基于</w:t>
       </w:r>
-      <w:proofErr w:type="spellStart"/>
       <w:r>
         <w:rPr>
           <w:rFonts w:hint="eastAsia"/>
         </w:rPr>
         <w:t>Jupyter</w:t>
       </w:r>
-      <w:proofErr w:type="spellEnd"/>
       <w:r>
         <w:t xml:space="preserve"> </w:t>
       </w:r>
@@ -17112,14 +16098,12 @@
         </w:rPr>
         <w:t>开发也是一知半解，甚至不知道开发工具以及该如何使用。开发的初期，可以说是，困难重重。当然，随后在</w:t>
       </w:r>
-      <w:proofErr w:type="spellStart"/>
       <w:r>
         <w:rPr>
           <w:rFonts w:hint="eastAsia"/>
         </w:rPr>
         <w:t>mooc</w:t>
       </w:r>
-      <w:proofErr w:type="spellEnd"/>
       <w:r>
         <w:rPr>
           <w:rFonts w:hint="eastAsia"/>
@@ -17136,21 +16120,7 @@
         <w:rPr>
           <w:rFonts w:hint="eastAsia"/>
         </w:rPr>
-        <w:t>，</w:t>
-      </w:r>
-      <w:proofErr w:type="gramStart"/>
-      <w:r>
-        <w:rPr>
-          <w:rFonts w:hint="eastAsia"/>
-        </w:rPr>
-        <w:t>在博客上</w:t>
-      </w:r>
-      <w:proofErr w:type="gramEnd"/>
-      <w:r>
-        <w:rPr>
-          <w:rFonts w:hint="eastAsia"/>
-        </w:rPr>
-        <w:t>学习了</w:t>
+        <w:t>，在博客上学习了</w:t>
       </w:r>
       <w:r>
         <w:rPr>
@@ -17190,14 +16160,12 @@
         </w:rPr>
         <w:t>，利用网上模糊的图片，做出了图片素材；比如涉及到棋子移动的动画效果，便自学了动画效果、图片像素等等相关的知识；比如涉及到适配手机，又在博客、</w:t>
       </w:r>
-      <w:proofErr w:type="spellStart"/>
       <w:r>
         <w:rPr>
           <w:rFonts w:hint="eastAsia"/>
         </w:rPr>
         <w:t>github</w:t>
       </w:r>
-      <w:proofErr w:type="spellEnd"/>
       <w:r>
         <w:rPr>
           <w:rFonts w:hint="eastAsia"/>

</xml_diff>